<commit_message>
alcance a la mitad + requerimientos funcionales
</commit_message>
<xml_diff>
--- a/Estructura Informe de Proyecto.docx
+++ b/Estructura Informe de Proyecto.docx
@@ -577,7 +577,7 @@
           </mc:Choice>
           <mc:Fallback>
             <w:pict>
-              <v:shape w14:anchorId="2D03947E" id="_x0000_s1027" type="#_x0000_t202" style="position:absolute;margin-left:33pt;margin-top:42.55pt;width:403.9pt;height:89.8pt;z-index:251659264;visibility:visible;mso-wrap-style:square;mso-width-percent:0;mso-height-percent:0;mso-wrap-distance-left:9pt;mso-wrap-distance-top:0;mso-wrap-distance-right:9pt;mso-wrap-distance-bottom:0;mso-position-horizontal:absolute;mso-position-horizontal-relative:margin;mso-position-vertical:absolute;mso-position-vertical-relative:text;mso-width-percent:0;mso-height-percent:0;mso-width-relative:margin;mso-height-relative:margin;v-text-anchor:top" o:gfxdata="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" filled="f" stroked="f">
+              <v:shape w14:anchorId="2D03947E" id="_x0000_s1027" type="#_x0000_t202" style="position:absolute;margin-left:33pt;margin-top:42.55pt;width:403.9pt;height:89.8pt;z-index:251659264;visibility:visible;mso-wrap-style:square;mso-width-percent:0;mso-height-percent:0;mso-wrap-distance-left:9pt;mso-wrap-distance-top:0;mso-wrap-distance-right:9pt;mso-wrap-distance-bottom:0;mso-position-horizontal:absolute;mso-position-horizontal-relative:margin;mso-position-vertical:absolute;mso-position-vertical-relative:text;mso-width-percent:0;mso-height-percent:0;mso-width-relative:margin;mso-height-relative:margin;v-text-anchor:top" o:gfxdata="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" filled="f" stroked="f">
                 <v:textbox>
                   <w:txbxContent>
                     <w:p>
@@ -3215,8 +3215,8 @@
           </mc:Choice>
           <mc:Fallback>
             <w:pict>
-              <v:group w14:anchorId="2D039480" id="Grupo 4" o:spid="_x0000_s1028" style="position:absolute;left:0;text-align:left;margin-left:73.8pt;margin-top:12.55pt;width:351.25pt;height:46.45pt;z-index:251662336;mso-position-horizontal-relative:margin" coordsize="44611,5899" o:gfxdata="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">
-                <v:roundrect id="Rectángulo redondeado 4" o:spid="_x0000_s1029" style="position:absolute;left:4766;top:721;width:39845;height:4457;visibility:visible;mso-wrap-style:square;v-text-anchor:middle" arcsize="5543f" o:gfxdata="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" fillcolor="#f2f2f2 [3052]" stroked="f" strokeweight="1.5pt">
+              <v:group w14:anchorId="2D039480" id="Grupo 4" o:spid="_x0000_s1028" style="position:absolute;left:0;text-align:left;margin-left:73.8pt;margin-top:12.55pt;width:351.25pt;height:46.45pt;z-index:251662336;mso-position-horizontal-relative:margin" coordsize="44611,5899" o:gfxdata="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">
+                <v:roundrect id="Rectángulo redondeado 4" o:spid="_x0000_s1029" style="position:absolute;left:4766;top:721;width:39845;height:4457;visibility:visible;mso-wrap-style:square;v-text-anchor:middle" arcsize="5543f" o:gfxdata="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" fillcolor="#f2f2f2 [3052]" stroked="f" strokeweight="1.5pt">
                   <v:stroke joinstyle="miter"/>
                   <v:textbox>
                     <w:txbxContent>
@@ -3264,7 +3264,7 @@
                   <v:path o:extrusionok="f" gradientshapeok="t" o:connecttype="rect"/>
                   <o:lock v:ext="edit" aspectratio="t"/>
                 </v:shapetype>
-                <v:shape id="Picture 4" o:spid="_x0000_s1030" type="#_x0000_t75" alt="http://colabora.inacap.cl/sitios/corp/VRIP/IV/DDI/Documentos%20compartidos/DISE%C3%91O%20GR%C3%81FICO/ICONOS/Dato.png" style="position:absolute;width:5899;height:5899;visibility:visible;mso-wrap-style:square" o:gfxdata="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">
+                <v:shape id="Picture 4" o:spid="_x0000_s1030" type="#_x0000_t75" alt="http://colabora.inacap.cl/sitios/corp/VRIP/IV/DDI/Documentos%20compartidos/DISE%C3%91O%20GR%C3%81FICO/ICONOS/Dato.png" style="position:absolute;width:5899;height:5899;visibility:visible;mso-wrap-style:square" o:gfxdata="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">
                   <v:imagedata r:id="rId12" o:title="Dato" grayscale="t" bilevel="t"/>
                 </v:shape>
                 <w10:wrap anchorx="margin"/>
@@ -3485,17 +3485,462 @@
         <w:spacing w:after="0" w:line="288" w:lineRule="auto"/>
         <w:jc w:val="center"/>
         <w:rPr>
-          <w:color w:val="A6A6A6" w:themeColor="background1" w:themeShade="A6"/>
-          <w:sz w:val="24"/>
-        </w:rPr>
-      </w:pPr>
-      <w:r>
-        <w:rPr>
           <w:rFonts w:cs="Arial"/>
           <w:color w:val="A6A6A6" w:themeColor="background1" w:themeShade="A6"/>
           <w:sz w:val="24"/>
         </w:rPr>
+      </w:pPr>
+      <w:r>
+        <w:rPr>
+          <w:rFonts w:cs="Arial"/>
+          <w:color w:val="A6A6A6" w:themeColor="background1" w:themeShade="A6"/>
+          <w:sz w:val="24"/>
+        </w:rPr>
         <w:t>Recuerda completar el pie de página y los datos de la portada con el nombre del Área académica y nombre de tu carrera.</w:t>
+      </w:r>
+    </w:p>
+    <w:p>
+      <w:pPr>
+        <w:spacing w:after="160" w:line="259" w:lineRule="auto"/>
+        <w:rPr>
+          <w:rFonts w:cs="Arial"/>
+          <w:color w:val="A6A6A6" w:themeColor="background1" w:themeShade="A6"/>
+          <w:sz w:val="24"/>
+        </w:rPr>
+      </w:pPr>
+      <w:r>
+        <w:rPr>
+          <w:rFonts w:cs="Arial"/>
+          <w:color w:val="A6A6A6" w:themeColor="background1" w:themeShade="A6"/>
+          <w:sz w:val="24"/>
+        </w:rPr>
+        <w:br w:type="page"/>
+      </w:r>
+    </w:p>
+    <w:p>
+      <w:pPr>
+        <w:pStyle w:val="TITULO1"/>
+        <w:numPr>
+          <w:ilvl w:val="0"/>
+          <w:numId w:val="30"/>
+        </w:numPr>
+        <w:rPr>
+          <w:sz w:val="28"/>
+          <w:szCs w:val="28"/>
+        </w:rPr>
+      </w:pPr>
+      <w:r>
+        <w:rPr>
+          <w:sz w:val="28"/>
+          <w:szCs w:val="28"/>
+        </w:rPr>
+        <w:lastRenderedPageBreak/>
+        <w:t>Introducción</w:t>
+      </w:r>
+    </w:p>
+    <w:p>
+      <w:pPr>
+        <w:spacing w:after="160" w:line="259" w:lineRule="auto"/>
+        <w:rPr>
+          <w:b/>
+          <w:color w:val="4C4C4C"/>
+          <w:sz w:val="28"/>
+          <w:szCs w:val="28"/>
+        </w:rPr>
+      </w:pPr>
+      <w:r>
+        <w:rPr>
+          <w:sz w:val="28"/>
+          <w:szCs w:val="28"/>
+        </w:rPr>
+        <w:br w:type="page"/>
+      </w:r>
+    </w:p>
+    <w:p>
+      <w:pPr>
+        <w:pStyle w:val="TITULO1"/>
+        <w:numPr>
+          <w:ilvl w:val="0"/>
+          <w:numId w:val="30"/>
+        </w:numPr>
+        <w:rPr>
+          <w:sz w:val="28"/>
+          <w:szCs w:val="28"/>
+        </w:rPr>
+      </w:pPr>
+      <w:r>
+        <w:rPr>
+          <w:sz w:val="28"/>
+          <w:szCs w:val="28"/>
+        </w:rPr>
+        <w:lastRenderedPageBreak/>
+        <w:t>Características clave del proyecto</w:t>
+      </w:r>
+    </w:p>
+    <w:p>
+      <w:pPr>
+        <w:pStyle w:val="TITULO2"/>
+        <w:numPr>
+          <w:ilvl w:val="0"/>
+          <w:numId w:val="31"/>
+        </w:numPr>
+        <w:rPr>
+          <w:sz w:val="24"/>
+          <w:szCs w:val="24"/>
+        </w:rPr>
+      </w:pPr>
+      <w:r>
+        <w:rPr>
+          <w:sz w:val="24"/>
+          <w:szCs w:val="24"/>
+        </w:rPr>
+        <w:t>Alcance del proyecto</w:t>
+      </w:r>
+    </w:p>
+    <w:p>
+      <w:pPr>
+        <w:pStyle w:val="TITULO2"/>
+        <w:ind w:left="360"/>
+        <w:rPr>
+          <w:b w:val="0"/>
+          <w:bCs/>
+          <w:sz w:val="22"/>
+          <w:szCs w:val="22"/>
+        </w:rPr>
+      </w:pPr>
+      <w:r>
+        <w:rPr>
+          <w:b w:val="0"/>
+          <w:bCs/>
+          <w:sz w:val="22"/>
+          <w:szCs w:val="22"/>
+        </w:rPr>
+        <w:t xml:space="preserve">El proyecto que se va a desarrollar consiste en una aplicación web de arriendo de videojuegos, en la que se deben de aplicar soluciones informáticas las cuales deben de gestionar los cobros y hacer un seguimiento de los videojuegos arrendados además de mostrar el catálogo de estos, mostrando información como el tiempo por el cual el videojuego será arrendado, quien es el usuario quien lo ha arrendado, y mostrar los precios de </w:t>
+      </w:r>
+      <w:r>
+        <w:rPr>
+          <w:b w:val="0"/>
+          <w:bCs/>
+          <w:sz w:val="22"/>
+          <w:szCs w:val="22"/>
+        </w:rPr>
+        <w:t>estos</w:t>
+      </w:r>
+      <w:r>
+        <w:rPr>
+          <w:b w:val="0"/>
+          <w:bCs/>
+          <w:sz w:val="22"/>
+          <w:szCs w:val="22"/>
+        </w:rPr>
+        <w:t>. Garantizando así una interfaz que sea de fácil entendimiento tanto como para el usuario y quien administre la aplicación.</w:t>
+      </w:r>
+    </w:p>
+    <w:p>
+      <w:pPr>
+        <w:pStyle w:val="TITULO2"/>
+        <w:rPr>
+          <w:sz w:val="24"/>
+          <w:szCs w:val="24"/>
+        </w:rPr>
+      </w:pPr>
+    </w:p>
+    <w:p>
+      <w:pPr>
+        <w:spacing w:after="160" w:line="259" w:lineRule="auto"/>
+        <w:rPr>
+          <w:b/>
+          <w:color w:val="4C4C4C"/>
+          <w:sz w:val="24"/>
+          <w:szCs w:val="24"/>
+          <w:lang w:val="es-ES"/>
+        </w:rPr>
+      </w:pPr>
+      <w:r>
+        <w:rPr>
+          <w:sz w:val="24"/>
+          <w:szCs w:val="24"/>
+        </w:rPr>
+        <w:br w:type="page"/>
+      </w:r>
+    </w:p>
+    <w:p>
+      <w:pPr>
+        <w:pStyle w:val="TITULO2"/>
+        <w:numPr>
+          <w:ilvl w:val="0"/>
+          <w:numId w:val="31"/>
+        </w:numPr>
+        <w:rPr>
+          <w:sz w:val="24"/>
+          <w:szCs w:val="24"/>
+        </w:rPr>
+      </w:pPr>
+      <w:r>
+        <w:rPr>
+          <w:sz w:val="24"/>
+          <w:szCs w:val="24"/>
+        </w:rPr>
+        <w:lastRenderedPageBreak/>
+        <w:t>Requerimientos del proyecto</w:t>
+      </w:r>
+    </w:p>
+    <w:p>
+      <w:pPr>
+        <w:pStyle w:val="TITULO2"/>
+        <w:ind w:left="360"/>
+        <w:rPr>
+          <w:b w:val="0"/>
+          <w:bCs/>
+          <w:sz w:val="22"/>
+          <w:szCs w:val="22"/>
+        </w:rPr>
+      </w:pPr>
+      <w:r>
+        <w:rPr>
+          <w:b w:val="0"/>
+          <w:bCs/>
+          <w:sz w:val="22"/>
+          <w:szCs w:val="22"/>
+        </w:rPr>
+        <w:t>Funcionales:</w:t>
+      </w:r>
+    </w:p>
+    <w:p>
+      <w:pPr>
+        <w:pStyle w:val="TITULO2"/>
+        <w:ind w:left="360"/>
+        <w:rPr>
+          <w:b w:val="0"/>
+          <w:bCs/>
+          <w:sz w:val="22"/>
+          <w:szCs w:val="22"/>
+        </w:rPr>
+      </w:pPr>
+      <w:r>
+        <w:rPr>
+          <w:b w:val="0"/>
+          <w:bCs/>
+          <w:sz w:val="22"/>
+          <w:szCs w:val="22"/>
+        </w:rPr>
+        <w:t>- El Sistema debe permitir registrarse</w:t>
+      </w:r>
+    </w:p>
+    <w:p>
+      <w:pPr>
+        <w:pStyle w:val="TITULO2"/>
+        <w:ind w:left="360"/>
+        <w:rPr>
+          <w:b w:val="0"/>
+          <w:bCs/>
+          <w:sz w:val="22"/>
+          <w:szCs w:val="22"/>
+        </w:rPr>
+      </w:pPr>
+      <w:r>
+        <w:rPr>
+          <w:b w:val="0"/>
+          <w:bCs/>
+          <w:sz w:val="22"/>
+          <w:szCs w:val="22"/>
+        </w:rPr>
+        <w:t>- El Sistema debe tener un carro de compras/arriendo</w:t>
+      </w:r>
+    </w:p>
+    <w:p>
+      <w:pPr>
+        <w:pStyle w:val="TITULO2"/>
+        <w:ind w:left="360"/>
+        <w:rPr>
+          <w:b w:val="0"/>
+          <w:bCs/>
+          <w:sz w:val="22"/>
+          <w:szCs w:val="22"/>
+        </w:rPr>
+      </w:pPr>
+      <w:r>
+        <w:rPr>
+          <w:b w:val="0"/>
+          <w:bCs/>
+          <w:sz w:val="22"/>
+          <w:szCs w:val="22"/>
+        </w:rPr>
+        <w:t>- El Sistema debe tener un catálogo para mostrar los videojuegos el cual debe poseer, nombre, precio, plataforma, genero y una imagen de referencia.</w:t>
+      </w:r>
+    </w:p>
+    <w:p>
+      <w:pPr>
+        <w:pStyle w:val="TITULO2"/>
+        <w:ind w:left="360"/>
+        <w:rPr>
+          <w:b w:val="0"/>
+          <w:bCs/>
+          <w:sz w:val="22"/>
+          <w:szCs w:val="22"/>
+        </w:rPr>
+      </w:pPr>
+      <w:r>
+        <w:rPr>
+          <w:b w:val="0"/>
+          <w:bCs/>
+          <w:sz w:val="22"/>
+          <w:szCs w:val="22"/>
+        </w:rPr>
+        <w:t xml:space="preserve">- El Sistema debe permitir al usuario </w:t>
+      </w:r>
+      <w:r>
+        <w:rPr>
+          <w:b w:val="0"/>
+          <w:bCs/>
+          <w:sz w:val="22"/>
+          <w:szCs w:val="22"/>
+        </w:rPr>
+        <w:t>hacer clic</w:t>
+      </w:r>
+      <w:r>
+        <w:rPr>
+          <w:b w:val="0"/>
+          <w:bCs/>
+          <w:sz w:val="22"/>
+          <w:szCs w:val="22"/>
+        </w:rPr>
+        <w:t xml:space="preserve"> </w:t>
+      </w:r>
+      <w:r>
+        <w:rPr>
+          <w:b w:val="0"/>
+          <w:bCs/>
+          <w:sz w:val="22"/>
+          <w:szCs w:val="22"/>
+        </w:rPr>
+        <w:t>en el juego para obtener más detalles como una descripción, stock y un botón de pago</w:t>
+      </w:r>
+    </w:p>
+    <w:p>
+      <w:pPr>
+        <w:pStyle w:val="TITULO2"/>
+        <w:ind w:left="360"/>
+        <w:rPr>
+          <w:b w:val="0"/>
+          <w:bCs/>
+          <w:sz w:val="22"/>
+          <w:szCs w:val="22"/>
+        </w:rPr>
+      </w:pPr>
+      <w:r>
+        <w:rPr>
+          <w:b w:val="0"/>
+          <w:bCs/>
+          <w:sz w:val="22"/>
+          <w:szCs w:val="22"/>
+        </w:rPr>
+        <w:t>- El Sistema debe de implementar un método de pago seguro</w:t>
+      </w:r>
+    </w:p>
+    <w:p>
+      <w:pPr>
+        <w:pStyle w:val="TITULO2"/>
+        <w:ind w:left="360"/>
+        <w:rPr>
+          <w:b w:val="0"/>
+          <w:bCs/>
+          <w:sz w:val="22"/>
+          <w:szCs w:val="22"/>
+        </w:rPr>
+      </w:pPr>
+      <w:r>
+        <w:rPr>
+          <w:b w:val="0"/>
+          <w:bCs/>
+          <w:sz w:val="22"/>
+          <w:szCs w:val="22"/>
+        </w:rPr>
+        <w:t>- El Sistema debe de enviar un correo que confirme el pago, en caso contrario un correo que indique un error en el mismo</w:t>
+      </w:r>
+    </w:p>
+    <w:p>
+      <w:pPr>
+        <w:pStyle w:val="TITULO2"/>
+        <w:ind w:left="360"/>
+        <w:rPr>
+          <w:b w:val="0"/>
+          <w:bCs/>
+          <w:sz w:val="22"/>
+          <w:szCs w:val="22"/>
+        </w:rPr>
+      </w:pPr>
+      <w:r>
+        <w:rPr>
+          <w:b w:val="0"/>
+          <w:bCs/>
+          <w:sz w:val="22"/>
+          <w:szCs w:val="22"/>
+        </w:rPr>
+        <w:t>No funcionales:</w:t>
+      </w:r>
+    </w:p>
+    <w:p>
+      <w:pPr>
+        <w:pStyle w:val="TITULO2"/>
+        <w:ind w:left="360"/>
+        <w:rPr>
+          <w:b w:val="0"/>
+          <w:bCs/>
+          <w:sz w:val="22"/>
+          <w:szCs w:val="22"/>
+        </w:rPr>
+      </w:pPr>
+      <w:r>
+        <w:rPr>
+          <w:b w:val="0"/>
+          <w:bCs/>
+          <w:sz w:val="22"/>
+          <w:szCs w:val="22"/>
+        </w:rPr>
+        <w:t>- El Sistema debe ser seguro</w:t>
+      </w:r>
+    </w:p>
+    <w:p>
+      <w:pPr>
+        <w:pStyle w:val="TITULO2"/>
+        <w:ind w:left="360"/>
+        <w:rPr>
+          <w:b w:val="0"/>
+          <w:bCs/>
+          <w:sz w:val="22"/>
+          <w:szCs w:val="22"/>
+        </w:rPr>
+      </w:pPr>
+      <w:r>
+        <w:rPr>
+          <w:b w:val="0"/>
+          <w:bCs/>
+          <w:sz w:val="22"/>
+          <w:szCs w:val="22"/>
+        </w:rPr>
+        <w:t>- El Sistema debe ser rápido</w:t>
+      </w:r>
+    </w:p>
+    <w:p>
+      <w:pPr>
+        <w:pStyle w:val="TITULO2"/>
+        <w:ind w:left="360"/>
+        <w:rPr>
+          <w:b w:val="0"/>
+          <w:bCs/>
+          <w:sz w:val="22"/>
+          <w:szCs w:val="22"/>
+        </w:rPr>
+      </w:pPr>
+      <w:r>
+        <w:rPr>
+          <w:b w:val="0"/>
+          <w:bCs/>
+          <w:sz w:val="22"/>
+          <w:szCs w:val="22"/>
+        </w:rPr>
+        <w:t xml:space="preserve">- El Sistema debe de </w:t>
       </w:r>
     </w:p>
     <w:sectPr>
@@ -3697,7 +4142,7 @@
           <wp:extent cx="7219950" cy="2836545"/>
           <wp:effectExtent l="0" t="0" r="0" b="1905"/>
           <wp:wrapNone/>
-          <wp:docPr id="8" name="Imagen 8" descr="C:\Users\dupre_000\Documents\INACAP\INACAP 2015\Proyectos\89 Informe A&amp;T\29.05\Portada y contraportada I&amp;T-05.jpg"/>
+          <wp:docPr id="1696722754" name="Imagen 1696722754" descr="C:\Users\dupre_000\Documents\INACAP\INACAP 2015\Proyectos\89 Informe A&amp;T\29.05\Portada y contraportada I&amp;T-05.jpg"/>
           <wp:cNvGraphicFramePr>
             <a:graphicFrameLocks xmlns:a="http://schemas.openxmlformats.org/drawingml/2006/main" noChangeAspect="1"/>
           </wp:cNvGraphicFramePr>
@@ -3803,7 +4248,7 @@
           <wp:extent cx="2991600" cy="399600"/>
           <wp:effectExtent l="0" t="0" r="0" b="635"/>
           <wp:wrapNone/>
-          <wp:docPr id="23" name="0 Imagen"/>
+          <wp:docPr id="784128313" name="0 Imagen"/>
           <wp:cNvGraphicFramePr>
             <a:graphicFrameLocks xmlns:a="http://schemas.openxmlformats.org/drawingml/2006/main" noChangeAspect="1"/>
           </wp:cNvGraphicFramePr>
@@ -6979,7 +7424,7 @@
           <wp:extent cx="1283335" cy="3790950"/>
           <wp:effectExtent l="0" t="0" r="0" b="0"/>
           <wp:wrapNone/>
-          <wp:docPr id="144" name="Imagen 144"/>
+          <wp:docPr id="1454849629" name="Imagen 1454849629"/>
           <wp:cNvGraphicFramePr>
             <a:graphicFrameLocks xmlns:a="http://schemas.openxmlformats.org/drawingml/2006/main" noChangeAspect="1"/>
           </wp:cNvGraphicFramePr>
@@ -7237,6 +7682,92 @@
     </w:lvl>
   </w:abstractNum>
   <w:abstractNum w:abstractNumId="2" w15:restartNumberingAfterBreak="0">
+    <w:nsid w:val="0A0A52D2"/>
+    <w:multiLevelType w:val="hybridMultilevel"/>
+    <w:tmpl w:val="49B6426C"/>
+    <w:lvl w:ilvl="0" w:tplc="080A000F">
+      <w:start w:val="1"/>
+      <w:numFmt w:val="decimal"/>
+      <w:lvlText w:val="%1."/>
+      <w:lvlJc w:val="left"/>
+      <w:pPr>
+        <w:ind w:left="720" w:hanging="360"/>
+      </w:pPr>
+    </w:lvl>
+    <w:lvl w:ilvl="1" w:tplc="080A0019" w:tentative="1">
+      <w:start w:val="1"/>
+      <w:numFmt w:val="lowerLetter"/>
+      <w:lvlText w:val="%2."/>
+      <w:lvlJc w:val="left"/>
+      <w:pPr>
+        <w:ind w:left="1440" w:hanging="360"/>
+      </w:pPr>
+    </w:lvl>
+    <w:lvl w:ilvl="2" w:tplc="080A001B" w:tentative="1">
+      <w:start w:val="1"/>
+      <w:numFmt w:val="lowerRoman"/>
+      <w:lvlText w:val="%3."/>
+      <w:lvlJc w:val="right"/>
+      <w:pPr>
+        <w:ind w:left="2160" w:hanging="180"/>
+      </w:pPr>
+    </w:lvl>
+    <w:lvl w:ilvl="3" w:tplc="080A000F" w:tentative="1">
+      <w:start w:val="1"/>
+      <w:numFmt w:val="decimal"/>
+      <w:lvlText w:val="%4."/>
+      <w:lvlJc w:val="left"/>
+      <w:pPr>
+        <w:ind w:left="2880" w:hanging="360"/>
+      </w:pPr>
+    </w:lvl>
+    <w:lvl w:ilvl="4" w:tplc="080A0019" w:tentative="1">
+      <w:start w:val="1"/>
+      <w:numFmt w:val="lowerLetter"/>
+      <w:lvlText w:val="%5."/>
+      <w:lvlJc w:val="left"/>
+      <w:pPr>
+        <w:ind w:left="3600" w:hanging="360"/>
+      </w:pPr>
+    </w:lvl>
+    <w:lvl w:ilvl="5" w:tplc="080A001B" w:tentative="1">
+      <w:start w:val="1"/>
+      <w:numFmt w:val="lowerRoman"/>
+      <w:lvlText w:val="%6."/>
+      <w:lvlJc w:val="right"/>
+      <w:pPr>
+        <w:ind w:left="4320" w:hanging="180"/>
+      </w:pPr>
+    </w:lvl>
+    <w:lvl w:ilvl="6" w:tplc="080A000F" w:tentative="1">
+      <w:start w:val="1"/>
+      <w:numFmt w:val="decimal"/>
+      <w:lvlText w:val="%7."/>
+      <w:lvlJc w:val="left"/>
+      <w:pPr>
+        <w:ind w:left="5040" w:hanging="360"/>
+      </w:pPr>
+    </w:lvl>
+    <w:lvl w:ilvl="7" w:tplc="080A0019" w:tentative="1">
+      <w:start w:val="1"/>
+      <w:numFmt w:val="lowerLetter"/>
+      <w:lvlText w:val="%8."/>
+      <w:lvlJc w:val="left"/>
+      <w:pPr>
+        <w:ind w:left="5760" w:hanging="360"/>
+      </w:pPr>
+    </w:lvl>
+    <w:lvl w:ilvl="8" w:tplc="080A001B" w:tentative="1">
+      <w:start w:val="1"/>
+      <w:numFmt w:val="lowerRoman"/>
+      <w:lvlText w:val="%9."/>
+      <w:lvlJc w:val="right"/>
+      <w:pPr>
+        <w:ind w:left="6480" w:hanging="180"/>
+      </w:pPr>
+    </w:lvl>
+  </w:abstractNum>
+  <w:abstractNum w:abstractNumId="3" w15:restartNumberingAfterBreak="0">
     <w:nsid w:val="0B9C0932"/>
     <w:multiLevelType w:val="hybridMultilevel"/>
     <w:tmpl w:val="A76ECB9C"/>
@@ -7330,7 +7861,93 @@
       </w:pPr>
     </w:lvl>
   </w:abstractNum>
-  <w:abstractNum w:abstractNumId="3" w15:restartNumberingAfterBreak="0">
+  <w:abstractNum w:abstractNumId="4" w15:restartNumberingAfterBreak="0">
+    <w:nsid w:val="0E1D17C7"/>
+    <w:multiLevelType w:val="hybridMultilevel"/>
+    <w:tmpl w:val="59BAB2E2"/>
+    <w:lvl w:ilvl="0" w:tplc="080A0013">
+      <w:start w:val="1"/>
+      <w:numFmt w:val="upperRoman"/>
+      <w:lvlText w:val="%1."/>
+      <w:lvlJc w:val="right"/>
+      <w:pPr>
+        <w:ind w:left="720" w:hanging="360"/>
+      </w:pPr>
+    </w:lvl>
+    <w:lvl w:ilvl="1" w:tplc="080A000F">
+      <w:start w:val="1"/>
+      <w:numFmt w:val="decimal"/>
+      <w:lvlText w:val="%2."/>
+      <w:lvlJc w:val="left"/>
+      <w:pPr>
+        <w:ind w:left="1440" w:hanging="360"/>
+      </w:pPr>
+    </w:lvl>
+    <w:lvl w:ilvl="2" w:tplc="080A001B" w:tentative="1">
+      <w:start w:val="1"/>
+      <w:numFmt w:val="lowerRoman"/>
+      <w:lvlText w:val="%3."/>
+      <w:lvlJc w:val="right"/>
+      <w:pPr>
+        <w:ind w:left="2160" w:hanging="180"/>
+      </w:pPr>
+    </w:lvl>
+    <w:lvl w:ilvl="3" w:tplc="080A000F" w:tentative="1">
+      <w:start w:val="1"/>
+      <w:numFmt w:val="decimal"/>
+      <w:lvlText w:val="%4."/>
+      <w:lvlJc w:val="left"/>
+      <w:pPr>
+        <w:ind w:left="2880" w:hanging="360"/>
+      </w:pPr>
+    </w:lvl>
+    <w:lvl w:ilvl="4" w:tplc="080A0019" w:tentative="1">
+      <w:start w:val="1"/>
+      <w:numFmt w:val="lowerLetter"/>
+      <w:lvlText w:val="%5."/>
+      <w:lvlJc w:val="left"/>
+      <w:pPr>
+        <w:ind w:left="3600" w:hanging="360"/>
+      </w:pPr>
+    </w:lvl>
+    <w:lvl w:ilvl="5" w:tplc="080A001B" w:tentative="1">
+      <w:start w:val="1"/>
+      <w:numFmt w:val="lowerRoman"/>
+      <w:lvlText w:val="%6."/>
+      <w:lvlJc w:val="right"/>
+      <w:pPr>
+        <w:ind w:left="4320" w:hanging="180"/>
+      </w:pPr>
+    </w:lvl>
+    <w:lvl w:ilvl="6" w:tplc="080A000F" w:tentative="1">
+      <w:start w:val="1"/>
+      <w:numFmt w:val="decimal"/>
+      <w:lvlText w:val="%7."/>
+      <w:lvlJc w:val="left"/>
+      <w:pPr>
+        <w:ind w:left="5040" w:hanging="360"/>
+      </w:pPr>
+    </w:lvl>
+    <w:lvl w:ilvl="7" w:tplc="080A0019" w:tentative="1">
+      <w:start w:val="1"/>
+      <w:numFmt w:val="lowerLetter"/>
+      <w:lvlText w:val="%8."/>
+      <w:lvlJc w:val="left"/>
+      <w:pPr>
+        <w:ind w:left="5760" w:hanging="360"/>
+      </w:pPr>
+    </w:lvl>
+    <w:lvl w:ilvl="8" w:tplc="080A001B" w:tentative="1">
+      <w:start w:val="1"/>
+      <w:numFmt w:val="lowerRoman"/>
+      <w:lvlText w:val="%9."/>
+      <w:lvlJc w:val="right"/>
+      <w:pPr>
+        <w:ind w:left="6480" w:hanging="180"/>
+      </w:pPr>
+    </w:lvl>
+  </w:abstractNum>
+  <w:abstractNum w:abstractNumId="5" w15:restartNumberingAfterBreak="0">
     <w:nsid w:val="10E7299F"/>
     <w:multiLevelType w:val="hybridMultilevel"/>
     <w:tmpl w:val="FFE0F33C"/>
@@ -7443,7 +8060,7 @@
       </w:rPr>
     </w:lvl>
   </w:abstractNum>
-  <w:abstractNum w:abstractNumId="4" w15:restartNumberingAfterBreak="0">
+  <w:abstractNum w:abstractNumId="6" w15:restartNumberingAfterBreak="0">
     <w:nsid w:val="1D4C2AEB"/>
     <w:multiLevelType w:val="hybridMultilevel"/>
     <w:tmpl w:val="70B8C882"/>
@@ -7556,7 +8173,7 @@
       </w:rPr>
     </w:lvl>
   </w:abstractNum>
-  <w:abstractNum w:abstractNumId="5" w15:restartNumberingAfterBreak="0">
+  <w:abstractNum w:abstractNumId="7" w15:restartNumberingAfterBreak="0">
     <w:nsid w:val="28BD0875"/>
     <w:multiLevelType w:val="hybridMultilevel"/>
     <w:tmpl w:val="E36C45F4"/>
@@ -7651,7 +8268,7 @@
       </w:pPr>
     </w:lvl>
   </w:abstractNum>
-  <w:abstractNum w:abstractNumId="6" w15:restartNumberingAfterBreak="0">
+  <w:abstractNum w:abstractNumId="8" w15:restartNumberingAfterBreak="0">
     <w:nsid w:val="399C5F1B"/>
     <w:multiLevelType w:val="hybridMultilevel"/>
     <w:tmpl w:val="9766B038"/>
@@ -7764,7 +8381,7 @@
       </w:rPr>
     </w:lvl>
   </w:abstractNum>
-  <w:abstractNum w:abstractNumId="7" w15:restartNumberingAfterBreak="0">
+  <w:abstractNum w:abstractNumId="9" w15:restartNumberingAfterBreak="0">
     <w:nsid w:val="485D4F2D"/>
     <w:multiLevelType w:val="hybridMultilevel"/>
     <w:tmpl w:val="6B30A68A"/>
@@ -7877,7 +8494,7 @@
       </w:rPr>
     </w:lvl>
   </w:abstractNum>
-  <w:abstractNum w:abstractNumId="8" w15:restartNumberingAfterBreak="0">
+  <w:abstractNum w:abstractNumId="10" w15:restartNumberingAfterBreak="0">
     <w:nsid w:val="572565DA"/>
     <w:multiLevelType w:val="hybridMultilevel"/>
     <w:tmpl w:val="1ADCD8C8"/>
@@ -7966,7 +8583,7 @@
       </w:pPr>
     </w:lvl>
   </w:abstractNum>
-  <w:abstractNum w:abstractNumId="9" w15:restartNumberingAfterBreak="0">
+  <w:abstractNum w:abstractNumId="11" w15:restartNumberingAfterBreak="0">
     <w:nsid w:val="5956032F"/>
     <w:multiLevelType w:val="hybridMultilevel"/>
     <w:tmpl w:val="D554B34C"/>
@@ -8060,7 +8677,7 @@
       </w:pPr>
     </w:lvl>
   </w:abstractNum>
-  <w:abstractNum w:abstractNumId="10" w15:restartNumberingAfterBreak="0">
+  <w:abstractNum w:abstractNumId="12" w15:restartNumberingAfterBreak="0">
     <w:nsid w:val="5BA811F0"/>
     <w:multiLevelType w:val="hybridMultilevel"/>
     <w:tmpl w:val="D25E1EBE"/>
@@ -8173,7 +8790,120 @@
       </w:rPr>
     </w:lvl>
   </w:abstractNum>
-  <w:abstractNum w:abstractNumId="11" w15:restartNumberingAfterBreak="0">
+  <w:abstractNum w:abstractNumId="13" w15:restartNumberingAfterBreak="0">
+    <w:nsid w:val="63157392"/>
+    <w:multiLevelType w:val="hybridMultilevel"/>
+    <w:tmpl w:val="1492A6A0"/>
+    <w:lvl w:ilvl="0" w:tplc="080A000F">
+      <w:start w:val="1"/>
+      <w:numFmt w:val="decimal"/>
+      <w:lvlText w:val="%1."/>
+      <w:lvlJc w:val="left"/>
+      <w:pPr>
+        <w:ind w:left="720" w:hanging="360"/>
+      </w:pPr>
+      <w:rPr>
+        <w:rFonts w:hint="default"/>
+      </w:rPr>
+    </w:lvl>
+    <w:lvl w:ilvl="1" w:tplc="080A0003" w:tentative="1">
+      <w:start w:val="1"/>
+      <w:numFmt w:val="bullet"/>
+      <w:lvlText w:val="o"/>
+      <w:lvlJc w:val="left"/>
+      <w:pPr>
+        <w:ind w:left="1440" w:hanging="360"/>
+      </w:pPr>
+      <w:rPr>
+        <w:rFonts w:ascii="Courier New" w:hAnsi="Courier New" w:cs="Courier New" w:hint="default"/>
+      </w:rPr>
+    </w:lvl>
+    <w:lvl w:ilvl="2" w:tplc="080A0005" w:tentative="1">
+      <w:start w:val="1"/>
+      <w:numFmt w:val="bullet"/>
+      <w:lvlText w:val=""/>
+      <w:lvlJc w:val="left"/>
+      <w:pPr>
+        <w:ind w:left="2160" w:hanging="360"/>
+      </w:pPr>
+      <w:rPr>
+        <w:rFonts w:ascii="Wingdings" w:hAnsi="Wingdings" w:hint="default"/>
+      </w:rPr>
+    </w:lvl>
+    <w:lvl w:ilvl="3" w:tplc="080A0001" w:tentative="1">
+      <w:start w:val="1"/>
+      <w:numFmt w:val="bullet"/>
+      <w:lvlText w:val=""/>
+      <w:lvlJc w:val="left"/>
+      <w:pPr>
+        <w:ind w:left="2880" w:hanging="360"/>
+      </w:pPr>
+      <w:rPr>
+        <w:rFonts w:ascii="Symbol" w:hAnsi="Symbol" w:hint="default"/>
+      </w:rPr>
+    </w:lvl>
+    <w:lvl w:ilvl="4" w:tplc="080A0003" w:tentative="1">
+      <w:start w:val="1"/>
+      <w:numFmt w:val="bullet"/>
+      <w:lvlText w:val="o"/>
+      <w:lvlJc w:val="left"/>
+      <w:pPr>
+        <w:ind w:left="3600" w:hanging="360"/>
+      </w:pPr>
+      <w:rPr>
+        <w:rFonts w:ascii="Courier New" w:hAnsi="Courier New" w:cs="Courier New" w:hint="default"/>
+      </w:rPr>
+    </w:lvl>
+    <w:lvl w:ilvl="5" w:tplc="080A0005" w:tentative="1">
+      <w:start w:val="1"/>
+      <w:numFmt w:val="bullet"/>
+      <w:lvlText w:val=""/>
+      <w:lvlJc w:val="left"/>
+      <w:pPr>
+        <w:ind w:left="4320" w:hanging="360"/>
+      </w:pPr>
+      <w:rPr>
+        <w:rFonts w:ascii="Wingdings" w:hAnsi="Wingdings" w:hint="default"/>
+      </w:rPr>
+    </w:lvl>
+    <w:lvl w:ilvl="6" w:tplc="080A0001" w:tentative="1">
+      <w:start w:val="1"/>
+      <w:numFmt w:val="bullet"/>
+      <w:lvlText w:val=""/>
+      <w:lvlJc w:val="left"/>
+      <w:pPr>
+        <w:ind w:left="5040" w:hanging="360"/>
+      </w:pPr>
+      <w:rPr>
+        <w:rFonts w:ascii="Symbol" w:hAnsi="Symbol" w:hint="default"/>
+      </w:rPr>
+    </w:lvl>
+    <w:lvl w:ilvl="7" w:tplc="080A0003" w:tentative="1">
+      <w:start w:val="1"/>
+      <w:numFmt w:val="bullet"/>
+      <w:lvlText w:val="o"/>
+      <w:lvlJc w:val="left"/>
+      <w:pPr>
+        <w:ind w:left="5760" w:hanging="360"/>
+      </w:pPr>
+      <w:rPr>
+        <w:rFonts w:ascii="Courier New" w:hAnsi="Courier New" w:cs="Courier New" w:hint="default"/>
+      </w:rPr>
+    </w:lvl>
+    <w:lvl w:ilvl="8" w:tplc="080A0005" w:tentative="1">
+      <w:start w:val="1"/>
+      <w:numFmt w:val="bullet"/>
+      <w:lvlText w:val=""/>
+      <w:lvlJc w:val="left"/>
+      <w:pPr>
+        <w:ind w:left="6480" w:hanging="360"/>
+      </w:pPr>
+      <w:rPr>
+        <w:rFonts w:ascii="Wingdings" w:hAnsi="Wingdings" w:hint="default"/>
+      </w:rPr>
+    </w:lvl>
+  </w:abstractNum>
+  <w:abstractNum w:abstractNumId="14" w15:restartNumberingAfterBreak="0">
     <w:nsid w:val="6E452C16"/>
     <w:multiLevelType w:val="hybridMultilevel"/>
     <w:tmpl w:val="E982D23E"/>
@@ -8267,107 +8997,232 @@
       </w:pPr>
     </w:lvl>
   </w:abstractNum>
+  <w:abstractNum w:abstractNumId="15" w15:restartNumberingAfterBreak="0">
+    <w:nsid w:val="7DB85B0C"/>
+    <w:multiLevelType w:val="hybridMultilevel"/>
+    <w:tmpl w:val="65BC3622"/>
+    <w:lvl w:ilvl="0" w:tplc="080A0001">
+      <w:start w:val="1"/>
+      <w:numFmt w:val="bullet"/>
+      <w:lvlText w:val=""/>
+      <w:lvlJc w:val="left"/>
+      <w:pPr>
+        <w:ind w:left="720" w:hanging="360"/>
+      </w:pPr>
+      <w:rPr>
+        <w:rFonts w:ascii="Symbol" w:hAnsi="Symbol" w:hint="default"/>
+      </w:rPr>
+    </w:lvl>
+    <w:lvl w:ilvl="1" w:tplc="080A0003" w:tentative="1">
+      <w:start w:val="1"/>
+      <w:numFmt w:val="bullet"/>
+      <w:lvlText w:val="o"/>
+      <w:lvlJc w:val="left"/>
+      <w:pPr>
+        <w:ind w:left="1440" w:hanging="360"/>
+      </w:pPr>
+      <w:rPr>
+        <w:rFonts w:ascii="Courier New" w:hAnsi="Courier New" w:cs="Courier New" w:hint="default"/>
+      </w:rPr>
+    </w:lvl>
+    <w:lvl w:ilvl="2" w:tplc="080A0005" w:tentative="1">
+      <w:start w:val="1"/>
+      <w:numFmt w:val="bullet"/>
+      <w:lvlText w:val=""/>
+      <w:lvlJc w:val="left"/>
+      <w:pPr>
+        <w:ind w:left="2160" w:hanging="360"/>
+      </w:pPr>
+      <w:rPr>
+        <w:rFonts w:ascii="Wingdings" w:hAnsi="Wingdings" w:hint="default"/>
+      </w:rPr>
+    </w:lvl>
+    <w:lvl w:ilvl="3" w:tplc="080A0001" w:tentative="1">
+      <w:start w:val="1"/>
+      <w:numFmt w:val="bullet"/>
+      <w:lvlText w:val=""/>
+      <w:lvlJc w:val="left"/>
+      <w:pPr>
+        <w:ind w:left="2880" w:hanging="360"/>
+      </w:pPr>
+      <w:rPr>
+        <w:rFonts w:ascii="Symbol" w:hAnsi="Symbol" w:hint="default"/>
+      </w:rPr>
+    </w:lvl>
+    <w:lvl w:ilvl="4" w:tplc="080A0003" w:tentative="1">
+      <w:start w:val="1"/>
+      <w:numFmt w:val="bullet"/>
+      <w:lvlText w:val="o"/>
+      <w:lvlJc w:val="left"/>
+      <w:pPr>
+        <w:ind w:left="3600" w:hanging="360"/>
+      </w:pPr>
+      <w:rPr>
+        <w:rFonts w:ascii="Courier New" w:hAnsi="Courier New" w:cs="Courier New" w:hint="default"/>
+      </w:rPr>
+    </w:lvl>
+    <w:lvl w:ilvl="5" w:tplc="080A0005" w:tentative="1">
+      <w:start w:val="1"/>
+      <w:numFmt w:val="bullet"/>
+      <w:lvlText w:val=""/>
+      <w:lvlJc w:val="left"/>
+      <w:pPr>
+        <w:ind w:left="4320" w:hanging="360"/>
+      </w:pPr>
+      <w:rPr>
+        <w:rFonts w:ascii="Wingdings" w:hAnsi="Wingdings" w:hint="default"/>
+      </w:rPr>
+    </w:lvl>
+    <w:lvl w:ilvl="6" w:tplc="080A0001" w:tentative="1">
+      <w:start w:val="1"/>
+      <w:numFmt w:val="bullet"/>
+      <w:lvlText w:val=""/>
+      <w:lvlJc w:val="left"/>
+      <w:pPr>
+        <w:ind w:left="5040" w:hanging="360"/>
+      </w:pPr>
+      <w:rPr>
+        <w:rFonts w:ascii="Symbol" w:hAnsi="Symbol" w:hint="default"/>
+      </w:rPr>
+    </w:lvl>
+    <w:lvl w:ilvl="7" w:tplc="080A0003" w:tentative="1">
+      <w:start w:val="1"/>
+      <w:numFmt w:val="bullet"/>
+      <w:lvlText w:val="o"/>
+      <w:lvlJc w:val="left"/>
+      <w:pPr>
+        <w:ind w:left="5760" w:hanging="360"/>
+      </w:pPr>
+      <w:rPr>
+        <w:rFonts w:ascii="Courier New" w:hAnsi="Courier New" w:cs="Courier New" w:hint="default"/>
+      </w:rPr>
+    </w:lvl>
+    <w:lvl w:ilvl="8" w:tplc="080A0005" w:tentative="1">
+      <w:start w:val="1"/>
+      <w:numFmt w:val="bullet"/>
+      <w:lvlText w:val=""/>
+      <w:lvlJc w:val="left"/>
+      <w:pPr>
+        <w:ind w:left="6480" w:hanging="360"/>
+      </w:pPr>
+      <w:rPr>
+        <w:rFonts w:ascii="Wingdings" w:hAnsi="Wingdings" w:hint="default"/>
+      </w:rPr>
+    </w:lvl>
+  </w:abstractNum>
   <w:num w:numId="1" w16cid:durableId="1814714416">
-    <w:abstractNumId w:val="6"/>
+    <w:abstractNumId w:val="8"/>
   </w:num>
   <w:num w:numId="2" w16cid:durableId="482549277">
-    <w:abstractNumId w:val="10"/>
+    <w:abstractNumId w:val="12"/>
   </w:num>
   <w:num w:numId="3" w16cid:durableId="1238831102">
     <w:abstractNumId w:val="1"/>
   </w:num>
   <w:num w:numId="4" w16cid:durableId="1849056832">
-    <w:abstractNumId w:val="11"/>
+    <w:abstractNumId w:val="14"/>
   </w:num>
   <w:num w:numId="5" w16cid:durableId="1248803409">
-    <w:abstractNumId w:val="8"/>
+    <w:abstractNumId w:val="10"/>
   </w:num>
   <w:num w:numId="6" w16cid:durableId="1901207820">
-    <w:abstractNumId w:val="5"/>
+    <w:abstractNumId w:val="7"/>
   </w:num>
   <w:num w:numId="7" w16cid:durableId="1924292859">
-    <w:abstractNumId w:val="5"/>
+    <w:abstractNumId w:val="7"/>
     <w:lvlOverride w:ilvl="0">
       <w:startOverride w:val="1"/>
     </w:lvlOverride>
   </w:num>
   <w:num w:numId="8" w16cid:durableId="970525836">
-    <w:abstractNumId w:val="4"/>
+    <w:abstractNumId w:val="6"/>
   </w:num>
   <w:num w:numId="9" w16cid:durableId="1232079645">
+    <w:abstractNumId w:val="5"/>
+  </w:num>
+  <w:num w:numId="10" w16cid:durableId="1635941354">
     <w:abstractNumId w:val="3"/>
   </w:num>
-  <w:num w:numId="10" w16cid:durableId="1635941354">
-    <w:abstractNumId w:val="2"/>
-  </w:num>
   <w:num w:numId="11" w16cid:durableId="1164708975">
-    <w:abstractNumId w:val="2"/>
+    <w:abstractNumId w:val="3"/>
   </w:num>
   <w:num w:numId="12" w16cid:durableId="2026007595">
-    <w:abstractNumId w:val="2"/>
+    <w:abstractNumId w:val="3"/>
   </w:num>
   <w:num w:numId="13" w16cid:durableId="862287144">
-    <w:abstractNumId w:val="9"/>
+    <w:abstractNumId w:val="11"/>
   </w:num>
   <w:num w:numId="14" w16cid:durableId="1938633282">
-    <w:abstractNumId w:val="9"/>
+    <w:abstractNumId w:val="11"/>
   </w:num>
   <w:num w:numId="15" w16cid:durableId="220678150">
-    <w:abstractNumId w:val="9"/>
+    <w:abstractNumId w:val="11"/>
   </w:num>
   <w:num w:numId="16" w16cid:durableId="1659965874">
-    <w:abstractNumId w:val="9"/>
+    <w:abstractNumId w:val="11"/>
   </w:num>
   <w:num w:numId="17" w16cid:durableId="2001999447">
-    <w:abstractNumId w:val="9"/>
+    <w:abstractNumId w:val="11"/>
   </w:num>
   <w:num w:numId="18" w16cid:durableId="1046836476">
-    <w:abstractNumId w:val="5"/>
+    <w:abstractNumId w:val="7"/>
     <w:lvlOverride w:ilvl="0">
       <w:startOverride w:val="1"/>
     </w:lvlOverride>
   </w:num>
   <w:num w:numId="19" w16cid:durableId="1977908559">
-    <w:abstractNumId w:val="5"/>
+    <w:abstractNumId w:val="7"/>
     <w:lvlOverride w:ilvl="0">
       <w:startOverride w:val="1"/>
     </w:lvlOverride>
   </w:num>
   <w:num w:numId="20" w16cid:durableId="325328040">
-    <w:abstractNumId w:val="5"/>
+    <w:abstractNumId w:val="7"/>
     <w:lvlOverride w:ilvl="0">
       <w:startOverride w:val="1"/>
     </w:lvlOverride>
   </w:num>
   <w:num w:numId="21" w16cid:durableId="677661618">
-    <w:abstractNumId w:val="5"/>
+    <w:abstractNumId w:val="7"/>
     <w:lvlOverride w:ilvl="0">
       <w:startOverride w:val="1"/>
     </w:lvlOverride>
   </w:num>
   <w:num w:numId="22" w16cid:durableId="480003096">
-    <w:abstractNumId w:val="5"/>
+    <w:abstractNumId w:val="7"/>
     <w:lvlOverride w:ilvl="0">
       <w:startOverride w:val="1"/>
     </w:lvlOverride>
   </w:num>
   <w:num w:numId="23" w16cid:durableId="76482288">
-    <w:abstractNumId w:val="5"/>
+    <w:abstractNumId w:val="7"/>
     <w:lvlOverride w:ilvl="0">
       <w:startOverride w:val="1"/>
     </w:lvlOverride>
   </w:num>
   <w:num w:numId="24" w16cid:durableId="516847221">
-    <w:abstractNumId w:val="9"/>
+    <w:abstractNumId w:val="11"/>
   </w:num>
   <w:num w:numId="25" w16cid:durableId="1088234945">
     <w:abstractNumId w:val="0"/>
   </w:num>
   <w:num w:numId="26" w16cid:durableId="79374802">
+    <w:abstractNumId w:val="11"/>
+  </w:num>
+  <w:num w:numId="27" w16cid:durableId="2027710972">
     <w:abstractNumId w:val="9"/>
   </w:num>
-  <w:num w:numId="27" w16cid:durableId="2027710972">
-    <w:abstractNumId w:val="7"/>
+  <w:num w:numId="28" w16cid:durableId="471678788">
+    <w:abstractNumId w:val="13"/>
+  </w:num>
+  <w:num w:numId="29" w16cid:durableId="1644894392">
+    <w:abstractNumId w:val="15"/>
+  </w:num>
+  <w:num w:numId="30" w16cid:durableId="1951819225">
+    <w:abstractNumId w:val="4"/>
+  </w:num>
+  <w:num w:numId="31" w16cid:durableId="904296836">
+    <w:abstractNumId w:val="2"/>
   </w:num>
 </w:numbering>
 </file>
@@ -10099,6 +10954,15 @@
 </file>
 
 <file path=customXml/item1.xml><?xml version="1.0" encoding="utf-8"?>
+<?mso-contentType ?>
+<FormTemplates xmlns="http://schemas.microsoft.com/sharepoint/v3/contenttype/forms">
+  <Display>DocumentLibraryForm</Display>
+  <Edit>DocumentLibraryForm</Edit>
+  <New>DocumentLibraryForm</New>
+</FormTemplates>
+</file>
+
+<file path=customXml/item2.xml><?xml version="1.0" encoding="utf-8"?>
 <ct:contentTypeSchema xmlns:ct="http://schemas.microsoft.com/office/2006/metadata/contentType" xmlns:ma="http://schemas.microsoft.com/office/2006/metadata/properties/metaAttributes" ct:_="" ma:_="" ma:contentTypeName="Documento" ma:contentTypeID="0x0101000F4758918AE592448477A0AA5DA5229B" ma:contentTypeVersion="0" ma:contentTypeDescription="Crear nuevo documento." ma:contentTypeScope="" ma:versionID="4712974915117db248daa0568bea06ff">
   <xsd:schema xmlns:xsd="http://www.w3.org/2001/XMLSchema" xmlns:xs="http://www.w3.org/2001/XMLSchema" xmlns:p="http://schemas.microsoft.com/office/2006/metadata/properties" targetNamespace="http://schemas.microsoft.com/office/2006/metadata/properties" ma:root="true" ma:fieldsID="3f6edc329ff236629c56e3b879b320d0">
     <xsd:element name="properties">
@@ -10212,26 +11076,25 @@
 </ct:contentTypeSchema>
 </file>
 
-<file path=customXml/item2.xml><?xml version="1.0" encoding="utf-8"?>
-<?mso-contentType ?>
-<FormTemplates xmlns="http://schemas.microsoft.com/sharepoint/v3/contenttype/forms">
-  <Display>DocumentLibraryForm</Display>
-  <Edit>DocumentLibraryForm</Edit>
-  <New>DocumentLibraryForm</New>
-</FormTemplates>
+<file path=customXml/item3.xml><?xml version="1.0" encoding="utf-8"?>
+<b:Sources xmlns:b="http://schemas.openxmlformats.org/officeDocument/2006/bibliography" xmlns="http://schemas.openxmlformats.org/officeDocument/2006/bibliography" SelectedStyle="\APASixthEditionOfficeOnline.xsl" StyleName="APA" Version="6"/>
 </file>
 
-<file path=customXml/item3.xml><?xml version="1.0" encoding="utf-8"?>
+<file path=customXml/item4.xml><?xml version="1.0" encoding="utf-8"?>
 <p:properties xmlns:p="http://schemas.microsoft.com/office/2006/metadata/properties" xmlns:xsi="http://www.w3.org/2001/XMLSchema-instance" xmlns:pc="http://schemas.microsoft.com/office/infopath/2007/PartnerControls">
   <documentManagement/>
 </p:properties>
 </file>
 
-<file path=customXml/item4.xml><?xml version="1.0" encoding="utf-8"?>
-<b:Sources xmlns:b="http://schemas.openxmlformats.org/officeDocument/2006/bibliography" xmlns="http://schemas.openxmlformats.org/officeDocument/2006/bibliography" SelectedStyle="\APASixthEditionOfficeOnline.xsl" StyleName="APA" Version="6"/>
+<file path=customXml/itemProps1.xml><?xml version="1.0" encoding="utf-8"?>
+<ds:datastoreItem xmlns:ds="http://schemas.openxmlformats.org/officeDocument/2006/customXml" ds:itemID="{49709B3A-932F-4849-B873-2A1178BABAC3}">
+  <ds:schemaRefs>
+    <ds:schemaRef ds:uri="http://schemas.microsoft.com/sharepoint/v3/contenttype/forms"/>
+  </ds:schemaRefs>
+</ds:datastoreItem>
 </file>
 
-<file path=customXml/itemProps1.xml><?xml version="1.0" encoding="utf-8"?>
+<file path=customXml/itemProps2.xml><?xml version="1.0" encoding="utf-8"?>
 <ds:datastoreItem xmlns:ds="http://schemas.openxmlformats.org/officeDocument/2006/customXml" ds:itemID="{4BC5872E-26D1-4A8D-B16D-2F20BD43D95E}">
   <ds:schemaRefs>
     <ds:schemaRef ds:uri="http://schemas.microsoft.com/office/2006/metadata/contentType"/>
@@ -10247,27 +11110,19 @@
 </ds:datastoreItem>
 </file>
 
-<file path=customXml/itemProps2.xml><?xml version="1.0" encoding="utf-8"?>
-<ds:datastoreItem xmlns:ds="http://schemas.openxmlformats.org/officeDocument/2006/customXml" ds:itemID="{49709B3A-932F-4849-B873-2A1178BABAC3}">
+<file path=customXml/itemProps3.xml><?xml version="1.0" encoding="utf-8"?>
+<ds:datastoreItem xmlns:ds="http://schemas.openxmlformats.org/officeDocument/2006/customXml" ds:itemID="{F9D20F90-2048-D94B-AA6F-CE01D3CED00D}">
   <ds:schemaRefs>
-    <ds:schemaRef ds:uri="http://schemas.microsoft.com/sharepoint/v3/contenttype/forms"/>
+    <ds:schemaRef ds:uri="http://schemas.openxmlformats.org/officeDocument/2006/bibliography"/>
   </ds:schemaRefs>
 </ds:datastoreItem>
 </file>
 
-<file path=customXml/itemProps3.xml><?xml version="1.0" encoding="utf-8"?>
+<file path=customXml/itemProps4.xml><?xml version="1.0" encoding="utf-8"?>
 <ds:datastoreItem xmlns:ds="http://schemas.openxmlformats.org/officeDocument/2006/customXml" ds:itemID="{1BEFC227-36E9-4590-8FCB-F7124DB486A6}">
   <ds:schemaRefs>
     <ds:schemaRef ds:uri="http://schemas.microsoft.com/office/2006/metadata/properties"/>
     <ds:schemaRef ds:uri="http://schemas.microsoft.com/office/infopath/2007/PartnerControls"/>
   </ds:schemaRefs>
 </ds:datastoreItem>
-</file>
-
-<file path=customXml/itemProps4.xml><?xml version="1.0" encoding="utf-8"?>
-<ds:datastoreItem xmlns:ds="http://schemas.openxmlformats.org/officeDocument/2006/customXml" ds:itemID="{F9D20F90-2048-D94B-AA6F-CE01D3CED00D}">
-  <ds:schemaRefs>
-    <ds:schemaRef ds:uri="http://schemas.openxmlformats.org/officeDocument/2006/bibliography"/>
-  </ds:schemaRefs>
-</ds:datastoreItem>
 </file>
</xml_diff>